<commit_message>
revise nh4/no3 plate protocol and rework code to include only single .csv readout
</commit_message>
<xml_diff>
--- a/protocols/resin_bags/NH4_plate_protocol.docx
+++ b/protocols/resin_bags/NH4_plate_protocol.docx
@@ -442,7 +442,13 @@
         <w:t>1</w:t>
       </w:r>
       <w:r>
-        <w:t xml:space="preserve"> L volumetric flask, bring to volume:</w:t>
+        <w:t xml:space="preserve"> L volumetric flask, bring to volume</w:t>
+      </w:r>
+      <w:r>
+        <w:t xml:space="preserve"> with ultrapure water</w:t>
+      </w:r>
+      <w:r>
+        <w:t>:</w:t>
       </w:r>
     </w:p>
     <w:p>
@@ -556,7 +562,14 @@
         </w:rPr>
       </w:pPr>
       <w:r>
-        <w:t>In a 500 mL volumetric flask, bring to volume with the sample matrix</w:t>
+        <w:t xml:space="preserve">In a 500 mL volumetric flask, bring to volume </w:t>
+      </w:r>
+      <w:r>
+        <w:rPr>
+          <w:b/>
+          <w:bCs/>
+        </w:rPr>
+        <w:t>with the sample matrix</w:t>
       </w:r>
     </w:p>
     <w:p>
@@ -572,23 +585,7 @@
         </w:rPr>
       </w:pPr>
       <w:r>
-        <w:t>0.2 mL bleach</w:t>
-      </w:r>
-    </w:p>
-    <w:p>
-      <w:pPr>
-        <w:pStyle w:val="ListParagraph"/>
-        <w:numPr>
-          <w:ilvl w:val="2"/>
-          <w:numId w:val="1"/>
-        </w:numPr>
-        <w:ind w:left="1440"/>
-        <w:rPr>
-          <w:u w:val="single"/>
-        </w:rPr>
-      </w:pPr>
-      <w:r>
-        <w:t>9.8 mL sodium hydroxide solution (reagent 2)</w:t>
+        <w:t>235.8 mg ammonium sulfate</w:t>
       </w:r>
     </w:p>
     <w:p>
@@ -685,6 +682,11 @@
       <w:r>
         <w:t xml:space="preserve"> solution in sample matrix using the dilutions in Table 1</w:t>
       </w:r>
+    </w:p>
+    <w:p>
+      <w:pPr>
+        <w:ind w:left="360"/>
+      </w:pPr>
     </w:p>
     <w:p>
       <w:r>
@@ -1691,33 +1693,31 @@
         <w:t>software creates a standard curve, linear regression for the standard curve, and determines concentrations of all unknown samples, this is not necessarily in a reproducible format, so it is recommended that the user export the plate data</w:t>
       </w:r>
       <w:r>
-        <w:t xml:space="preserve"> with the well plate id and </w:t>
+        <w:t xml:space="preserve"> with the well plate id and absor</w:t>
+      </w:r>
+      <w:r>
+        <w:t>b</w:t>
+      </w:r>
+      <w:r>
+        <w:t>ance values to</w:t>
+      </w:r>
+      <w:r>
+        <w:t xml:space="preserve"> do calculations on their own (see “Microplate analysis” below). There is an R script titled “NH4_plate_</w:t>
+      </w:r>
+      <w:proofErr w:type="gramStart"/>
+      <w:r>
+        <w:t>analysis.R</w:t>
+      </w:r>
+      <w:proofErr w:type="gramEnd"/>
+      <w:r>
+        <w:t>” in the “</w:t>
       </w:r>
       <w:proofErr w:type="spellStart"/>
       <w:r>
-        <w:t>absorvance</w:t>
+        <w:t>lab_protocols</w:t>
       </w:r>
       <w:proofErr w:type="spellEnd"/>
       <w:r>
-        <w:t xml:space="preserve"> values to</w:t>
-      </w:r>
-      <w:r>
-        <w:t xml:space="preserve"> do calculations on their own (see “Microplate analysis” below). There is an R script titled “NH4_plate_</w:t>
-      </w:r>
-      <w:proofErr w:type="gramStart"/>
-      <w:r>
-        <w:t>analysis.R</w:t>
-      </w:r>
-      <w:proofErr w:type="gramEnd"/>
-      <w:r>
-        <w:t>” in the “</w:t>
-      </w:r>
-      <w:proofErr w:type="spellStart"/>
-      <w:r>
-        <w:t>lab_protocols</w:t>
-      </w:r>
-      <w:proofErr w:type="spellEnd"/>
-      <w:r>
         <w:t>” GitHub repository that should help streamline these calculations</w:t>
       </w:r>
     </w:p>
@@ -1752,6 +1752,9 @@
         </w:rPr>
       </w:pPr>
       <w:r>
+        <w:rPr>
+          <w:noProof/>
+        </w:rPr>
         <w:drawing>
           <wp:inline distT="0" distB="0" distL="0" distR="0" wp14:anchorId="3F8F1982" wp14:editId="5F000023">
             <wp:extent cx="5923280" cy="3968471"/>
@@ -2007,10 +2010,7 @@
         <w:t xml:space="preserve"> positive control. </w:t>
       </w:r>
       <w:r>
-        <w:t xml:space="preserve">The coefficient of variation is calculated as the standard deviation divided by the mean. </w:t>
-      </w:r>
-      <w:r>
-        <w:t>Acceptable controls are &lt;10%</w:t>
+        <w:t>The coefficient of variation is calculated as the standard deviation divided by the mean. Acceptable controls are &lt;10%</w:t>
       </w:r>
     </w:p>
     <w:p>
@@ -2172,21 +2172,7 @@
             <w:rStyle w:val="Hyperlink"/>
             <w:u w:val="none"/>
           </w:rPr>
-          <w:t>https://allisonlab.bio.</w:t>
-        </w:r>
-        <w:r>
-          <w:rPr>
-            <w:rStyle w:val="Hyperlink"/>
-            <w:u w:val="none"/>
-          </w:rPr>
-          <w:t>u</w:t>
-        </w:r>
-        <w:r>
-          <w:rPr>
-            <w:rStyle w:val="Hyperlink"/>
-            <w:u w:val="none"/>
-          </w:rPr>
-          <w:t>ci.edu/</w:t>
+          <w:t>https://allisonlab.bio.uci.edu/</w:t>
         </w:r>
       </w:hyperlink>
       <w:r>
@@ -2506,14 +2492,6 @@
       <w:r>
         <w:fldChar w:fldCharType="end"/>
       </w:r>
-    </w:p>
-    <w:p>
-      <w:pPr>
-        <w:rPr>
-          <w:sz w:val="20"/>
-          <w:szCs w:val="20"/>
-        </w:rPr>
-      </w:pPr>
     </w:p>
     <w:sectPr>
       <w:footerReference w:type="even" r:id="rId11"/>
@@ -2559,6 +2537,11 @@
         <w:docPartUnique/>
       </w:docPartObj>
     </w:sdtPr>
+    <w:sdtEndPr>
+      <w:rPr>
+        <w:rStyle w:val="PageNumber"/>
+      </w:rPr>
+    </w:sdtEndPr>
     <w:sdtContent>
       <w:p>
         <w:pPr>
@@ -2746,7 +2729,21 @@
         <w:sz w:val="16"/>
         <w:szCs w:val="16"/>
       </w:rPr>
-      <w:t xml:space="preserve">Last modified by Evan Perkowski on November 22, </w:t>
+      <w:t xml:space="preserve">Last modified by Evan Perkowski on </w:t>
+    </w:r>
+    <w:r>
+      <w:rPr>
+        <w:sz w:val="16"/>
+        <w:szCs w:val="16"/>
+      </w:rPr>
+      <w:t>December 01</w:t>
+    </w:r>
+    <w:r>
+      <w:rPr>
+        <w:sz w:val="16"/>
+        <w:szCs w:val="16"/>
+      </w:rPr>
+      <w:t xml:space="preserve">, </w:t>
     </w:r>
     <w:proofErr w:type="gramStart"/>
     <w:r>

</xml_diff>